<commit_message>
Ejemplos completo de For
</commit_message>
<xml_diff>
--- a/Plantilla de Resolución de Problemas Estructura Repetitiva 4.3.docx
+++ b/Plantilla de Resolución de Problemas Estructura Repetitiva 4.3.docx
@@ -4297,10 +4297,10 @@
           <w:lang w:eastAsia="es-PE"/>
         </w:rPr>
         <w:drawing>
-          <wp:inline distT="0" distB="0" distL="0" distR="0" wp14:anchorId="7B752873" wp14:editId="1DCE92FB">
-            <wp:extent cx="5612130" cy="834390"/>
-            <wp:effectExtent l="0" t="0" r="7620" b="3810"/>
-            <wp:docPr id="35" name="Imagen 35"/>
+          <wp:inline distT="0" distB="0" distL="0" distR="0" wp14:anchorId="3CB03763" wp14:editId="715EA2AD">
+            <wp:extent cx="5210175" cy="923925"/>
+            <wp:effectExtent l="0" t="0" r="9525" b="9525"/>
+            <wp:docPr id="33" name="Imagen 33"/>
             <wp:cNvGraphicFramePr>
               <a:graphicFrameLocks xmlns:a="http://schemas.openxmlformats.org/drawingml/2006/main" noChangeAspect="1"/>
             </wp:cNvGraphicFramePr>
@@ -4320,7 +4320,7 @@
                   <pic:spPr>
                     <a:xfrm>
                       <a:off x="0" y="0"/>
-                      <a:ext cx="5612130" cy="834390"/>
+                      <a:ext cx="5210175" cy="923925"/>
                     </a:xfrm>
                     <a:prstGeom prst="rect">
                       <a:avLst/>
@@ -4332,6 +4332,16 @@
           </wp:inline>
         </w:drawing>
       </w:r>
+    </w:p>
+    <w:p>
+      <w:pPr>
+        <w:spacing w:after="0" w:line="240" w:lineRule="auto"/>
+        <w:rPr>
+          <w:sz w:val="28"/>
+        </w:rPr>
+      </w:pPr>
+      <w:bookmarkStart w:id="0" w:name="_GoBack"/>
+      <w:bookmarkEnd w:id="0"/>
     </w:p>
     <w:tbl>
       <w:tblPr>
@@ -5277,46 +5287,6 @@
         </w:rPr>
         <w:t xml:space="preserve">: </w:t>
       </w:r>
-      <w:r>
-        <w:rPr>
-          <w:color w:val="FF0000"/>
-          <w:sz w:val="28"/>
-        </w:rPr>
-        <w:t xml:space="preserve">contador </w:t>
-      </w:r>
-      <w:r>
-        <w:rPr>
-          <w:sz w:val="28"/>
-        </w:rPr>
-        <w:t>como entero</w:t>
-      </w:r>
-    </w:p>
-    <w:p>
-      <w:pPr>
-        <w:spacing w:after="0" w:line="240" w:lineRule="auto"/>
-        <w:rPr>
-          <w:sz w:val="28"/>
-        </w:rPr>
-      </w:pPr>
-      <w:r>
-        <w:rPr>
-          <w:sz w:val="28"/>
-        </w:rPr>
-        <w:tab/>
-      </w:r>
-      <w:r>
-        <w:rPr>
-          <w:sz w:val="28"/>
-        </w:rPr>
-        <w:tab/>
-      </w:r>
-      <w:r>
-        <w:rPr>
-          <w:sz w:val="28"/>
-        </w:rPr>
-        <w:tab/>
-        <w:t xml:space="preserve"> </w:t>
-      </w:r>
       <w:proofErr w:type="spellStart"/>
       <w:r>
         <w:rPr>
@@ -5493,7 +5463,7 @@
           <w:color w:val="00B050"/>
           <w:sz w:val="28"/>
         </w:rPr>
-        <w:t xml:space="preserve">Mientras </w:t>
+        <w:t xml:space="preserve">Para </w:t>
       </w:r>
       <w:r>
         <w:rPr>
@@ -5507,7 +5477,14 @@
           <w:color w:val="0070C0"/>
           <w:sz w:val="28"/>
         </w:rPr>
-        <w:t xml:space="preserve">&lt;=10 </w:t>
+        <w:t xml:space="preserve">=1 </w:t>
+      </w:r>
+      <w:r>
+        <w:rPr>
+          <w:color w:val="0070C0"/>
+          <w:sz w:val="28"/>
+        </w:rPr>
+        <w:t xml:space="preserve"> </w:t>
       </w:r>
       <w:r>
         <w:rPr>
@@ -5515,7 +5492,39 @@
           <w:color w:val="00B050"/>
           <w:sz w:val="28"/>
         </w:rPr>
-        <w:t>Hacer</w:t>
+        <w:t xml:space="preserve">Hasta </w:t>
+      </w:r>
+      <w:r>
+        <w:rPr>
+          <w:b/>
+          <w:color w:val="0070C0"/>
+          <w:sz w:val="28"/>
+        </w:rPr>
+        <w:t xml:space="preserve">10 </w:t>
+      </w:r>
+      <w:r>
+        <w:rPr>
+          <w:b/>
+          <w:color w:val="00B050"/>
+          <w:sz w:val="28"/>
+        </w:rPr>
+        <w:t xml:space="preserve">Con Paso </w:t>
+      </w:r>
+      <w:r>
+        <w:rPr>
+          <w:b/>
+          <w:color w:val="0070C0"/>
+          <w:sz w:val="28"/>
+        </w:rPr>
+        <w:t>1</w:t>
+      </w:r>
+      <w:r>
+        <w:rPr>
+          <w:b/>
+          <w:color w:val="0070C0"/>
+          <w:sz w:val="28"/>
+        </w:rPr>
+        <w:t xml:space="preserve">   Hacer</w:t>
       </w:r>
     </w:p>
     <w:p>
@@ -5635,66 +5644,6 @@
       <w:pPr>
         <w:spacing w:after="0" w:line="240" w:lineRule="auto"/>
         <w:rPr>
-          <w:color w:val="0070C0"/>
-          <w:sz w:val="28"/>
-        </w:rPr>
-      </w:pPr>
-      <w:r>
-        <w:rPr>
-          <w:color w:val="FF0000"/>
-          <w:sz w:val="28"/>
-        </w:rPr>
-        <w:tab/>
-      </w:r>
-      <w:r>
-        <w:rPr>
-          <w:color w:val="FF0000"/>
-          <w:sz w:val="28"/>
-        </w:rPr>
-        <w:tab/>
-      </w:r>
-      <w:proofErr w:type="gramStart"/>
-      <w:r>
-        <w:rPr>
-          <w:color w:val="0070C0"/>
-          <w:sz w:val="28"/>
-        </w:rPr>
-        <w:t>contador</w:t>
-      </w:r>
-      <w:proofErr w:type="gramEnd"/>
-      <w:r>
-        <w:rPr>
-          <w:color w:val="0070C0"/>
-          <w:sz w:val="28"/>
-        </w:rPr>
-        <w:t>&lt;-</w:t>
-      </w:r>
-      <w:r>
-        <w:rPr>
-          <w:color w:val="0070C0"/>
-          <w:sz w:val="28"/>
-        </w:rPr>
-        <w:t xml:space="preserve"> </w:t>
-      </w:r>
-      <w:r>
-        <w:rPr>
-          <w:color w:val="0070C0"/>
-          <w:sz w:val="28"/>
-        </w:rPr>
-        <w:t>contador</w:t>
-      </w:r>
-      <w:r>
-        <w:rPr>
-          <w:color w:val="0070C0"/>
-          <w:sz w:val="28"/>
-        </w:rPr>
-        <w:t>+1</w:t>
-      </w:r>
-    </w:p>
-    <w:p>
-      <w:pPr>
-        <w:spacing w:after="0" w:line="240" w:lineRule="auto"/>
-        <w:rPr>
           <w:b/>
           <w:color w:val="00B050"/>
           <w:sz w:val="28"/>
@@ -5702,7 +5651,7 @@
       </w:pPr>
       <w:r>
         <w:rPr>
-          <w:color w:val="0070C0"/>
+          <w:color w:val="FF0000"/>
           <w:sz w:val="28"/>
         </w:rPr>
         <w:tab/>
@@ -5714,17 +5663,9 @@
           <w:color w:val="00B050"/>
           <w:sz w:val="28"/>
         </w:rPr>
-        <w:t>FinMientras</w:t>
+        <w:t>FinPara</w:t>
       </w:r>
       <w:proofErr w:type="spellEnd"/>
-      <w:r>
-        <w:rPr>
-          <w:b/>
-          <w:color w:val="00B050"/>
-          <w:sz w:val="28"/>
-        </w:rPr>
-        <w:tab/>
-      </w:r>
     </w:p>
     <w:p>
       <w:pPr>
@@ -6600,8 +6541,6 @@
           <w:sz w:val="28"/>
         </w:rPr>
       </w:pPr>
-      <w:bookmarkStart w:id="0" w:name="_GoBack"/>
-      <w:bookmarkEnd w:id="0"/>
     </w:p>
     <w:p>
       <w:pPr>
@@ -7602,7 +7541,7 @@
 </file>
 
 <file path=customXml/itemProps2.xml><?xml version="1.0" encoding="utf-8"?>
-<ds:datastoreItem xmlns:ds="http://schemas.openxmlformats.org/officeDocument/2006/customXml" ds:itemID="{A409004A-5618-4D05-9B00-ABC227C6F4B1}">
+<ds:datastoreItem xmlns:ds="http://schemas.openxmlformats.org/officeDocument/2006/customXml" ds:itemID="{29988334-9CDF-4AE0-96BA-FCEDBA8ECD4C}">
   <ds:schemaRefs>
     <ds:schemaRef ds:uri="http://schemas.openxmlformats.org/officeDocument/2006/bibliography"/>
   </ds:schemaRefs>

</xml_diff>